<commit_message>
finish smart contract intituition
</commit_message>
<xml_diff>
--- a/Intitution/3. Smart Contract Intituition.docx
+++ b/Intitution/3. Smart Contract Intituition.docx
@@ -54,7 +54,7 @@
                     <pic:cNvPicPr/>
                   </pic:nvPicPr>
                   <pic:blipFill>
-                    <a:blip r:embed="rId4"/>
+                    <a:blip r:embed="rId8"/>
                     <a:stretch>
                       <a:fillRect/>
                     </a:stretch>
@@ -76,6 +76,48 @@
       </w:r>
     </w:p>
     <w:p/>
+    <w:p>
+      <w:r>
+        <w:rPr>
+          <w:noProof/>
+        </w:rPr>
+        <w:drawing>
+          <wp:inline distT="0" distB="0" distL="0" distR="0" wp14:anchorId="5F7E7735" wp14:editId="445309CA">
+            <wp:extent cx="5943600" cy="2874645"/>
+            <wp:effectExtent l="0" t="0" r="0" b="1905"/>
+            <wp:docPr id="5" name="Picture 5"/>
+            <wp:cNvGraphicFramePr>
+              <a:graphicFrameLocks xmlns:a="http://schemas.openxmlformats.org/drawingml/2006/main" noChangeAspect="1"/>
+            </wp:cNvGraphicFramePr>
+            <a:graphic xmlns:a="http://schemas.openxmlformats.org/drawingml/2006/main">
+              <a:graphicData uri="http://schemas.openxmlformats.org/drawingml/2006/picture">
+                <pic:pic xmlns:pic="http://schemas.openxmlformats.org/drawingml/2006/picture">
+                  <pic:nvPicPr>
+                    <pic:cNvPr id="1" name=""/>
+                    <pic:cNvPicPr/>
+                  </pic:nvPicPr>
+                  <pic:blipFill>
+                    <a:blip r:embed="rId9"/>
+                    <a:stretch>
+                      <a:fillRect/>
+                    </a:stretch>
+                  </pic:blipFill>
+                  <pic:spPr>
+                    <a:xfrm>
+                      <a:off x="0" y="0"/>
+                      <a:ext cx="5943600" cy="2874645"/>
+                    </a:xfrm>
+                    <a:prstGeom prst="rect">
+                      <a:avLst/>
+                    </a:prstGeom>
+                  </pic:spPr>
+                </pic:pic>
+              </a:graphicData>
+            </a:graphic>
+          </wp:inline>
+        </w:drawing>
+      </w:r>
+    </w:p>
     <w:p/>
     <w:p>
       <w:pPr>
@@ -113,6 +155,7 @@
         <w:rPr>
           <w:noProof/>
         </w:rPr>
+        <w:lastRenderedPageBreak/>
         <w:drawing>
           <wp:inline distT="0" distB="0" distL="0" distR="0" wp14:anchorId="131AE0C7" wp14:editId="3991B3EA">
             <wp:extent cx="5943600" cy="2523490"/>
@@ -129,7 +172,7 @@
                     <pic:cNvPicPr/>
                   </pic:nvPicPr>
                   <pic:blipFill>
-                    <a:blip r:embed="rId5"/>
+                    <a:blip r:embed="rId10"/>
                     <a:stretch>
                       <a:fillRect/>
                     </a:stretch>
@@ -152,6 +195,1030 @@
     </w:p>
     <w:p/>
     <w:p/>
+    <w:p>
+      <w:pPr>
+        <w:rPr>
+          <w:b/>
+          <w:bCs/>
+          <w:i/>
+          <w:iCs/>
+          <w:sz w:val="26"/>
+          <w:szCs w:val="26"/>
+        </w:rPr>
+      </w:pPr>
+      <w:r>
+        <w:rPr>
+          <w:b/>
+          <w:bCs/>
+          <w:i/>
+          <w:iCs/>
+          <w:sz w:val="26"/>
+          <w:szCs w:val="26"/>
+        </w:rPr>
+        <w:t>Decentralized Applications (</w:t>
+      </w:r>
+      <w:proofErr w:type="spellStart"/>
+      <w:r>
+        <w:rPr>
+          <w:b/>
+          <w:bCs/>
+          <w:i/>
+          <w:iCs/>
+          <w:sz w:val="26"/>
+          <w:szCs w:val="26"/>
+        </w:rPr>
+        <w:t>DApps</w:t>
+      </w:r>
+      <w:proofErr w:type="spellEnd"/>
+      <w:r>
+        <w:rPr>
+          <w:b/>
+          <w:bCs/>
+          <w:i/>
+          <w:iCs/>
+          <w:sz w:val="26"/>
+          <w:szCs w:val="26"/>
+        </w:rPr>
+        <w:t>)</w:t>
+      </w:r>
+    </w:p>
+    <w:p>
+      <w:r>
+        <w:t xml:space="preserve">A </w:t>
+      </w:r>
+      <w:proofErr w:type="spellStart"/>
+      <w:r>
+        <w:t>Dapp</w:t>
+      </w:r>
+      <w:proofErr w:type="spellEnd"/>
+      <w:r>
+        <w:t xml:space="preserve"> </w:t>
+      </w:r>
+      <w:r>
+        <w:t xml:space="preserve">contains an interface for people to interact with something on the blockchain. </w:t>
+      </w:r>
+      <w:r>
+        <w:t xml:space="preserve"> </w:t>
+      </w:r>
+      <w:r>
+        <w:t xml:space="preserve">So smart contract is like an API (application programming interface). </w:t>
+      </w:r>
+    </w:p>
+    <w:p>
+      <w:r>
+        <w:rPr>
+          <w:noProof/>
+        </w:rPr>
+        <w:drawing>
+          <wp:inline distT="0" distB="0" distL="0" distR="0" wp14:anchorId="010384EB" wp14:editId="77A0D486">
+            <wp:extent cx="5943600" cy="2863850"/>
+            <wp:effectExtent l="0" t="0" r="0" b="0"/>
+            <wp:docPr id="4" name="Picture 4"/>
+            <wp:cNvGraphicFramePr>
+              <a:graphicFrameLocks xmlns:a="http://schemas.openxmlformats.org/drawingml/2006/main" noChangeAspect="1"/>
+            </wp:cNvGraphicFramePr>
+            <a:graphic xmlns:a="http://schemas.openxmlformats.org/drawingml/2006/main">
+              <a:graphicData uri="http://schemas.openxmlformats.org/drawingml/2006/picture">
+                <pic:pic xmlns:pic="http://schemas.openxmlformats.org/drawingml/2006/picture">
+                  <pic:nvPicPr>
+                    <pic:cNvPr id="1" name=""/>
+                    <pic:cNvPicPr/>
+                  </pic:nvPicPr>
+                  <pic:blipFill>
+                    <a:blip r:embed="rId11"/>
+                    <a:stretch>
+                      <a:fillRect/>
+                    </a:stretch>
+                  </pic:blipFill>
+                  <pic:spPr>
+                    <a:xfrm>
+                      <a:off x="0" y="0"/>
+                      <a:ext cx="5943600" cy="2863850"/>
+                    </a:xfrm>
+                    <a:prstGeom prst="rect">
+                      <a:avLst/>
+                    </a:prstGeom>
+                  </pic:spPr>
+                </pic:pic>
+              </a:graphicData>
+            </a:graphic>
+          </wp:inline>
+        </w:drawing>
+      </w:r>
+    </w:p>
+    <w:p>
+      <w:pPr>
+        <w:rPr>
+          <w:b/>
+          <w:bCs/>
+          <w:i/>
+          <w:iCs/>
+          <w:sz w:val="26"/>
+          <w:szCs w:val="26"/>
+        </w:rPr>
+      </w:pPr>
+    </w:p>
+    <w:p>
+      <w:pPr>
+        <w:rPr>
+          <w:b/>
+          <w:bCs/>
+          <w:i/>
+          <w:iCs/>
+          <w:sz w:val="26"/>
+          <w:szCs w:val="26"/>
+        </w:rPr>
+      </w:pPr>
+    </w:p>
+    <w:p>
+      <w:pPr>
+        <w:rPr>
+          <w:b/>
+          <w:bCs/>
+          <w:i/>
+          <w:iCs/>
+          <w:sz w:val="26"/>
+          <w:szCs w:val="26"/>
+        </w:rPr>
+      </w:pPr>
+    </w:p>
+    <w:p>
+      <w:pPr>
+        <w:rPr>
+          <w:b/>
+          <w:bCs/>
+          <w:i/>
+          <w:iCs/>
+          <w:sz w:val="26"/>
+          <w:szCs w:val="26"/>
+        </w:rPr>
+      </w:pPr>
+    </w:p>
+    <w:p>
+      <w:pPr>
+        <w:rPr>
+          <w:b/>
+          <w:bCs/>
+          <w:i/>
+          <w:iCs/>
+          <w:sz w:val="26"/>
+          <w:szCs w:val="26"/>
+        </w:rPr>
+      </w:pPr>
+      <w:r>
+        <w:rPr>
+          <w:b/>
+          <w:bCs/>
+          <w:i/>
+          <w:iCs/>
+          <w:sz w:val="26"/>
+          <w:szCs w:val="26"/>
+        </w:rPr>
+        <w:lastRenderedPageBreak/>
+        <w:t>Ethereum Virtual Machine &amp; Gas</w:t>
+      </w:r>
+    </w:p>
+    <w:p>
+      <w:r>
+        <w:t>Two security threats to blockchain:</w:t>
+      </w:r>
+    </w:p>
+    <w:p>
+      <w:pPr>
+        <w:pStyle w:val="ListParagraph"/>
+        <w:numPr>
+          <w:ilvl w:val="0"/>
+          <w:numId w:val="1"/>
+        </w:numPr>
+      </w:pPr>
+      <w:r>
+        <w:t>Viruses and access to private files</w:t>
+      </w:r>
+    </w:p>
+    <w:p>
+      <w:pPr>
+        <w:pStyle w:val="ListParagraph"/>
+        <w:numPr>
+          <w:ilvl w:val="0"/>
+          <w:numId w:val="1"/>
+        </w:numPr>
+      </w:pPr>
+      <w:r>
+        <w:t>Infinite loops</w:t>
+      </w:r>
+    </w:p>
+    <w:p/>
+    <w:p>
+      <w:r>
+        <w:rPr>
+          <w:noProof/>
+        </w:rPr>
+        <w:drawing>
+          <wp:inline distT="0" distB="0" distL="0" distR="0" wp14:anchorId="3668ED5B" wp14:editId="1BCBE55E">
+            <wp:extent cx="5943600" cy="2880360"/>
+            <wp:effectExtent l="0" t="0" r="0" b="0"/>
+            <wp:docPr id="7" name="Picture 7"/>
+            <wp:cNvGraphicFramePr>
+              <a:graphicFrameLocks xmlns:a="http://schemas.openxmlformats.org/drawingml/2006/main" noChangeAspect="1"/>
+            </wp:cNvGraphicFramePr>
+            <a:graphic xmlns:a="http://schemas.openxmlformats.org/drawingml/2006/main">
+              <a:graphicData uri="http://schemas.openxmlformats.org/drawingml/2006/picture">
+                <pic:pic xmlns:pic="http://schemas.openxmlformats.org/drawingml/2006/picture">
+                  <pic:nvPicPr>
+                    <pic:cNvPr id="1" name=""/>
+                    <pic:cNvPicPr/>
+                  </pic:nvPicPr>
+                  <pic:blipFill>
+                    <a:blip r:embed="rId12"/>
+                    <a:stretch>
+                      <a:fillRect/>
+                    </a:stretch>
+                  </pic:blipFill>
+                  <pic:spPr>
+                    <a:xfrm>
+                      <a:off x="0" y="0"/>
+                      <a:ext cx="5943600" cy="2880360"/>
+                    </a:xfrm>
+                    <a:prstGeom prst="rect">
+                      <a:avLst/>
+                    </a:prstGeom>
+                  </pic:spPr>
+                </pic:pic>
+              </a:graphicData>
+            </a:graphic>
+          </wp:inline>
+        </w:drawing>
+      </w:r>
+    </w:p>
+    <w:p>
+      <w:r>
+        <w:t>Solution to threat 1:</w:t>
+      </w:r>
+    </w:p>
+    <w:p>
+      <w:pPr>
+        <w:pStyle w:val="ListParagraph"/>
+        <w:numPr>
+          <w:ilvl w:val="0"/>
+          <w:numId w:val="1"/>
+        </w:numPr>
+      </w:pPr>
+      <w:r>
+        <w:t xml:space="preserve">EVM (Ethereum Virtual Machine) </w:t>
+      </w:r>
+      <w:r>
+        <w:t xml:space="preserve">is a virtual machine that is running on your computer and therefore completely encapsulates everything that runs there. </w:t>
+      </w:r>
+    </w:p>
+    <w:p/>
+    <w:p>
+      <w:r>
+        <w:t>Solution to threat 2:</w:t>
+      </w:r>
+    </w:p>
+    <w:p>
+      <w:pPr>
+        <w:pStyle w:val="ListParagraph"/>
+        <w:numPr>
+          <w:ilvl w:val="0"/>
+          <w:numId w:val="1"/>
+        </w:numPr>
+      </w:pPr>
+      <w:r>
+        <w:t>For any computation that’s run on the blockchain</w:t>
+      </w:r>
+      <w:r>
+        <w:t xml:space="preserve">, </w:t>
+      </w:r>
+      <w:r>
+        <w:t xml:space="preserve">the developers of smart contract to pay. </w:t>
+      </w:r>
+      <w:r>
+        <w:t>It encourages people to write efficient code, because the cleaner your code, the lower gas you pay.</w:t>
+      </w:r>
+    </w:p>
+    <w:p/>
+    <w:p/>
+    <w:p/>
+    <w:p/>
+    <w:p/>
+    <w:p/>
+    <w:p/>
+    <w:p>
+      <w:pPr>
+        <w:rPr>
+          <w:b/>
+          <w:bCs/>
+          <w:i/>
+          <w:iCs/>
+          <w:sz w:val="26"/>
+          <w:szCs w:val="26"/>
+        </w:rPr>
+      </w:pPr>
+      <w:r>
+        <w:rPr>
+          <w:b/>
+          <w:bCs/>
+          <w:i/>
+          <w:iCs/>
+          <w:sz w:val="26"/>
+          <w:szCs w:val="26"/>
+        </w:rPr>
+        <w:lastRenderedPageBreak/>
+        <w:t>Decentralized Autonomous Organizations (DAOs)</w:t>
+      </w:r>
+    </w:p>
+    <w:p>
+      <w:r>
+        <w:t xml:space="preserve"> </w:t>
+      </w:r>
+      <w:proofErr w:type="gramStart"/>
+      <w:r>
+        <w:t>All of</w:t>
+      </w:r>
+      <w:proofErr w:type="gramEnd"/>
+      <w:r>
+        <w:t xml:space="preserve"> these people do certain things to make the company operate. </w:t>
+      </w:r>
+      <w:r>
+        <w:t>They follow certain PROCEDURES.</w:t>
+      </w:r>
+      <w:r>
+        <w:t xml:space="preserve"> </w:t>
+      </w:r>
+    </w:p>
+    <w:p>
+      <w:r>
+        <w:rPr>
+          <w:noProof/>
+        </w:rPr>
+        <w:drawing>
+          <wp:anchor distT="0" distB="0" distL="114300" distR="114300" simplePos="0" relativeHeight="251658240" behindDoc="1" locked="0" layoutInCell="1" allowOverlap="1" wp14:anchorId="370B07E4" wp14:editId="7D9CD33E">
+            <wp:simplePos x="0" y="0"/>
+            <wp:positionH relativeFrom="margin">
+              <wp:align>center</wp:align>
+            </wp:positionH>
+            <wp:positionV relativeFrom="paragraph">
+              <wp:posOffset>136525</wp:posOffset>
+            </wp:positionV>
+            <wp:extent cx="3131820" cy="2529996"/>
+            <wp:effectExtent l="0" t="0" r="0" b="3810"/>
+            <wp:wrapNone/>
+            <wp:docPr id="9" name="Picture 9"/>
+            <wp:cNvGraphicFramePr>
+              <a:graphicFrameLocks xmlns:a="http://schemas.openxmlformats.org/drawingml/2006/main" noChangeAspect="1"/>
+            </wp:cNvGraphicFramePr>
+            <a:graphic xmlns:a="http://schemas.openxmlformats.org/drawingml/2006/main">
+              <a:graphicData uri="http://schemas.openxmlformats.org/drawingml/2006/picture">
+                <pic:pic xmlns:pic="http://schemas.openxmlformats.org/drawingml/2006/picture">
+                  <pic:nvPicPr>
+                    <pic:cNvPr id="1" name=""/>
+                    <pic:cNvPicPr/>
+                  </pic:nvPicPr>
+                  <pic:blipFill>
+                    <a:blip r:embed="rId13">
+                      <a:extLst>
+                        <a:ext uri="{28A0092B-C50C-407E-A947-70E740481C1C}">
+                          <a14:useLocalDpi xmlns:a14="http://schemas.microsoft.com/office/drawing/2010/main" val="0"/>
+                        </a:ext>
+                      </a:extLst>
+                    </a:blip>
+                    <a:stretch>
+                      <a:fillRect/>
+                    </a:stretch>
+                  </pic:blipFill>
+                  <pic:spPr>
+                    <a:xfrm>
+                      <a:off x="0" y="0"/>
+                      <a:ext cx="3131820" cy="2529996"/>
+                    </a:xfrm>
+                    <a:prstGeom prst="rect">
+                      <a:avLst/>
+                    </a:prstGeom>
+                  </pic:spPr>
+                </pic:pic>
+              </a:graphicData>
+            </a:graphic>
+            <wp14:sizeRelH relativeFrom="margin">
+              <wp14:pctWidth>0</wp14:pctWidth>
+            </wp14:sizeRelH>
+            <wp14:sizeRelV relativeFrom="margin">
+              <wp14:pctHeight>0</wp14:pctHeight>
+            </wp14:sizeRelV>
+          </wp:anchor>
+        </w:drawing>
+      </w:r>
+    </w:p>
+    <w:p/>
+    <w:p/>
+    <w:p/>
+    <w:p/>
+    <w:p/>
+    <w:p/>
+    <w:p/>
+    <w:p/>
+    <w:p/>
+    <w:p>
+      <w:r>
+        <w:t xml:space="preserve">How about we can create an organization where people don’t have to be doing this. This is all done automatically. </w:t>
+      </w:r>
+      <w:r>
+        <w:t xml:space="preserve">That brings in the notion of smart contract. </w:t>
+      </w:r>
+      <w:r>
+        <w:t xml:space="preserve">=&gt; We have an organization that is running itself. </w:t>
+      </w:r>
+      <w:r>
+        <w:t xml:space="preserve">=&gt; That is what DAO about. </w:t>
+      </w:r>
+    </w:p>
+    <w:p>
+      <w:r>
+        <w:rPr>
+          <w:noProof/>
+        </w:rPr>
+        <w:drawing>
+          <wp:inline distT="0" distB="0" distL="0" distR="0" wp14:anchorId="7CCAFFA1" wp14:editId="12BDCCC3">
+            <wp:extent cx="4752975" cy="3524250"/>
+            <wp:effectExtent l="0" t="0" r="9525" b="0"/>
+            <wp:docPr id="10" name="Picture 10"/>
+            <wp:cNvGraphicFramePr>
+              <a:graphicFrameLocks xmlns:a="http://schemas.openxmlformats.org/drawingml/2006/main" noChangeAspect="1"/>
+            </wp:cNvGraphicFramePr>
+            <a:graphic xmlns:a="http://schemas.openxmlformats.org/drawingml/2006/main">
+              <a:graphicData uri="http://schemas.openxmlformats.org/drawingml/2006/picture">
+                <pic:pic xmlns:pic="http://schemas.openxmlformats.org/drawingml/2006/picture">
+                  <pic:nvPicPr>
+                    <pic:cNvPr id="1" name=""/>
+                    <pic:cNvPicPr/>
+                  </pic:nvPicPr>
+                  <pic:blipFill>
+                    <a:blip r:embed="rId14"/>
+                    <a:stretch>
+                      <a:fillRect/>
+                    </a:stretch>
+                  </pic:blipFill>
+                  <pic:spPr>
+                    <a:xfrm>
+                      <a:off x="0" y="0"/>
+                      <a:ext cx="4752975" cy="3524250"/>
+                    </a:xfrm>
+                    <a:prstGeom prst="rect">
+                      <a:avLst/>
+                    </a:prstGeom>
+                  </pic:spPr>
+                </pic:pic>
+              </a:graphicData>
+            </a:graphic>
+          </wp:inline>
+        </w:drawing>
+      </w:r>
+    </w:p>
+    <w:p/>
+    <w:p/>
+    <w:p>
+      <w:pPr>
+        <w:rPr>
+          <w:b/>
+          <w:bCs/>
+          <w:i/>
+          <w:iCs/>
+          <w:sz w:val="26"/>
+          <w:szCs w:val="26"/>
+        </w:rPr>
+      </w:pPr>
+      <w:r>
+        <w:rPr>
+          <w:b/>
+          <w:bCs/>
+          <w:i/>
+          <w:iCs/>
+          <w:sz w:val="26"/>
+          <w:szCs w:val="26"/>
+        </w:rPr>
+        <w:lastRenderedPageBreak/>
+        <w:t>The DAO Attack</w:t>
+      </w:r>
+    </w:p>
+    <w:p>
+      <w:r>
+        <w:rPr>
+          <w:noProof/>
+        </w:rPr>
+        <w:drawing>
+          <wp:inline distT="0" distB="0" distL="0" distR="0" wp14:anchorId="21D83F02" wp14:editId="5AD7C267">
+            <wp:extent cx="5943600" cy="2323465"/>
+            <wp:effectExtent l="0" t="0" r="0" b="635"/>
+            <wp:docPr id="11" name="Picture 11"/>
+            <wp:cNvGraphicFramePr>
+              <a:graphicFrameLocks xmlns:a="http://schemas.openxmlformats.org/drawingml/2006/main" noChangeAspect="1"/>
+            </wp:cNvGraphicFramePr>
+            <a:graphic xmlns:a="http://schemas.openxmlformats.org/drawingml/2006/main">
+              <a:graphicData uri="http://schemas.openxmlformats.org/drawingml/2006/picture">
+                <pic:pic xmlns:pic="http://schemas.openxmlformats.org/drawingml/2006/picture">
+                  <pic:nvPicPr>
+                    <pic:cNvPr id="1" name=""/>
+                    <pic:cNvPicPr/>
+                  </pic:nvPicPr>
+                  <pic:blipFill>
+                    <a:blip r:embed="rId15"/>
+                    <a:stretch>
+                      <a:fillRect/>
+                    </a:stretch>
+                  </pic:blipFill>
+                  <pic:spPr>
+                    <a:xfrm>
+                      <a:off x="0" y="0"/>
+                      <a:ext cx="5943600" cy="2323465"/>
+                    </a:xfrm>
+                    <a:prstGeom prst="rect">
+                      <a:avLst/>
+                    </a:prstGeom>
+                  </pic:spPr>
+                </pic:pic>
+              </a:graphicData>
+            </a:graphic>
+          </wp:inline>
+        </w:drawing>
+      </w:r>
+    </w:p>
+    <w:p>
+      <w:pPr>
+        <w:rPr>
+          <w:b/>
+          <w:bCs/>
+          <w:i/>
+          <w:iCs/>
+          <w:sz w:val="26"/>
+          <w:szCs w:val="26"/>
+        </w:rPr>
+      </w:pPr>
+      <w:r>
+        <w:rPr>
+          <w:b/>
+          <w:bCs/>
+          <w:i/>
+          <w:iCs/>
+          <w:sz w:val="26"/>
+          <w:szCs w:val="26"/>
+        </w:rPr>
+        <w:t>Soft and Hard Forks (Part 1)</w:t>
+      </w:r>
+    </w:p>
+    <w:p>
+      <w:r>
+        <w:t xml:space="preserve">For the DAO attack, </w:t>
+      </w:r>
+      <w:r>
+        <w:t xml:space="preserve">most of the people agree on the hard fork to return the amount of money to the owner. However, some of the people still want to retain the concept of blockchain (cannot change), so they hard fork to Ethereum Classic. </w:t>
+      </w:r>
+    </w:p>
+    <w:p/>
+    <w:p>
+      <w:r>
+        <w:t xml:space="preserve">For Bitcoin, </w:t>
+      </w:r>
+      <w:r>
+        <w:t xml:space="preserve">20 July 2017, they hard fork to </w:t>
+      </w:r>
+      <w:proofErr w:type="spellStart"/>
+      <w:r>
+        <w:t>BitcoinCash</w:t>
+      </w:r>
+      <w:proofErr w:type="spellEnd"/>
+      <w:r>
+        <w:t xml:space="preserve"> because </w:t>
+      </w:r>
+      <w:r>
+        <w:t>some people don’t agree on the segregated witness concept</w:t>
+      </w:r>
+      <w:r>
+        <w:t xml:space="preserve"> (signature transfer in different message system). </w:t>
+      </w:r>
+      <w:r>
+        <w:t xml:space="preserve">On 24 October 2017, some miners don’t like A6, they want to move back to GPU miner so they hard fork again to </w:t>
+      </w:r>
+      <w:proofErr w:type="spellStart"/>
+      <w:r>
+        <w:t>BitcoinGold</w:t>
+      </w:r>
+      <w:proofErr w:type="spellEnd"/>
+      <w:r>
+        <w:t>.</w:t>
+      </w:r>
+    </w:p>
+    <w:p/>
+    <w:p>
+      <w:r>
+        <w:t xml:space="preserve">If you hold $100 at the beginning, then </w:t>
+      </w:r>
+      <w:r>
+        <w:t xml:space="preserve">after the fork you will have </w:t>
+      </w:r>
+      <w:r>
+        <w:t>$100 in Ethereum Classic AND $100 in Ethereum</w:t>
+      </w:r>
+      <w:r>
+        <w:t xml:space="preserve"> because the history is shared. </w:t>
+      </w:r>
+    </w:p>
+    <w:p>
+      <w:r>
+        <w:rPr>
+          <w:noProof/>
+        </w:rPr>
+        <w:drawing>
+          <wp:inline distT="0" distB="0" distL="0" distR="0" wp14:anchorId="728283D6" wp14:editId="17866F34">
+            <wp:extent cx="5943600" cy="2661285"/>
+            <wp:effectExtent l="0" t="0" r="0" b="5715"/>
+            <wp:docPr id="12" name="Picture 12"/>
+            <wp:cNvGraphicFramePr>
+              <a:graphicFrameLocks xmlns:a="http://schemas.openxmlformats.org/drawingml/2006/main" noChangeAspect="1"/>
+            </wp:cNvGraphicFramePr>
+            <a:graphic xmlns:a="http://schemas.openxmlformats.org/drawingml/2006/main">
+              <a:graphicData uri="http://schemas.openxmlformats.org/drawingml/2006/picture">
+                <pic:pic xmlns:pic="http://schemas.openxmlformats.org/drawingml/2006/picture">
+                  <pic:nvPicPr>
+                    <pic:cNvPr id="1" name=""/>
+                    <pic:cNvPicPr/>
+                  </pic:nvPicPr>
+                  <pic:blipFill>
+                    <a:blip r:embed="rId16"/>
+                    <a:stretch>
+                      <a:fillRect/>
+                    </a:stretch>
+                  </pic:blipFill>
+                  <pic:spPr>
+                    <a:xfrm>
+                      <a:off x="0" y="0"/>
+                      <a:ext cx="5943600" cy="2661285"/>
+                    </a:xfrm>
+                    <a:prstGeom prst="rect">
+                      <a:avLst/>
+                    </a:prstGeom>
+                  </pic:spPr>
+                </pic:pic>
+              </a:graphicData>
+            </a:graphic>
+          </wp:inline>
+        </w:drawing>
+      </w:r>
+    </w:p>
+    <w:p>
+      <w:pPr>
+        <w:rPr>
+          <w:b/>
+          <w:bCs/>
+          <w:i/>
+          <w:iCs/>
+          <w:sz w:val="26"/>
+          <w:szCs w:val="26"/>
+        </w:rPr>
+      </w:pPr>
+      <w:r>
+        <w:rPr>
+          <w:b/>
+          <w:bCs/>
+          <w:i/>
+          <w:iCs/>
+          <w:sz w:val="26"/>
+          <w:szCs w:val="26"/>
+        </w:rPr>
+        <w:lastRenderedPageBreak/>
+        <w:t xml:space="preserve">Soft and Hard Forks (Part </w:t>
+      </w:r>
+      <w:r>
+        <w:rPr>
+          <w:b/>
+          <w:bCs/>
+          <w:i/>
+          <w:iCs/>
+          <w:sz w:val="26"/>
+          <w:szCs w:val="26"/>
+        </w:rPr>
+        <w:t>2</w:t>
+      </w:r>
+      <w:r>
+        <w:rPr>
+          <w:b/>
+          <w:bCs/>
+          <w:i/>
+          <w:iCs/>
+          <w:sz w:val="26"/>
+          <w:szCs w:val="26"/>
+        </w:rPr>
+        <w:t>)</w:t>
+      </w:r>
+    </w:p>
+    <w:p>
+      <w:r>
+        <w:t>Hard Forks = Loosen Rules</w:t>
+      </w:r>
+      <w:r>
+        <w:t xml:space="preserve"> (not backwards compatible)</w:t>
+      </w:r>
+    </w:p>
+    <w:p>
+      <w:r>
+        <w:t>Soft Forks = Tighten Rules</w:t>
+      </w:r>
+      <w:r>
+        <w:t xml:space="preserve"> (</w:t>
+      </w:r>
+      <w:r>
+        <w:t xml:space="preserve">backwards compatible, </w:t>
+      </w:r>
+      <w:r>
+        <w:t>all miners will be forced to upgrade eventually)</w:t>
+      </w:r>
+    </w:p>
+    <w:p>
+      <w:r>
+        <w:t xml:space="preserve"> </w:t>
+      </w:r>
+    </w:p>
+    <w:p>
+      <w:r>
+        <w:rPr>
+          <w:noProof/>
+        </w:rPr>
+        <w:drawing>
+          <wp:inline distT="0" distB="0" distL="0" distR="0" wp14:anchorId="7665E6A8" wp14:editId="74B2153B">
+            <wp:extent cx="5943600" cy="1892300"/>
+            <wp:effectExtent l="0" t="0" r="0" b="0"/>
+            <wp:docPr id="13" name="Picture 13"/>
+            <wp:cNvGraphicFramePr>
+              <a:graphicFrameLocks xmlns:a="http://schemas.openxmlformats.org/drawingml/2006/main" noChangeAspect="1"/>
+            </wp:cNvGraphicFramePr>
+            <a:graphic xmlns:a="http://schemas.openxmlformats.org/drawingml/2006/main">
+              <a:graphicData uri="http://schemas.openxmlformats.org/drawingml/2006/picture">
+                <pic:pic xmlns:pic="http://schemas.openxmlformats.org/drawingml/2006/picture">
+                  <pic:nvPicPr>
+                    <pic:cNvPr id="1" name=""/>
+                    <pic:cNvPicPr/>
+                  </pic:nvPicPr>
+                  <pic:blipFill>
+                    <a:blip r:embed="rId17"/>
+                    <a:stretch>
+                      <a:fillRect/>
+                    </a:stretch>
+                  </pic:blipFill>
+                  <pic:spPr>
+                    <a:xfrm>
+                      <a:off x="0" y="0"/>
+                      <a:ext cx="5943600" cy="1892300"/>
+                    </a:xfrm>
+                    <a:prstGeom prst="rect">
+                      <a:avLst/>
+                    </a:prstGeom>
+                  </pic:spPr>
+                </pic:pic>
+              </a:graphicData>
+            </a:graphic>
+          </wp:inline>
+        </w:drawing>
+      </w:r>
+    </w:p>
+    <w:p>
+      <w:r>
+        <w:rPr>
+          <w:i/>
+          <w:iCs/>
+        </w:rPr>
+        <w:t>Hard fork:</w:t>
+      </w:r>
+      <w:r>
+        <w:t xml:space="preserve"> </w:t>
+      </w:r>
+      <w:r>
+        <w:t xml:space="preserve"> Before updated, everyone is on the same chain, </w:t>
+      </w:r>
+      <w:r>
+        <w:t xml:space="preserve">and as soon as there is a situation where something in the new rules which are broader, looser and it doesn’t fit in with the old network, there would be a split. </w:t>
+      </w:r>
+    </w:p>
+    <w:p/>
+    <w:p>
+      <w:r>
+        <w:rPr>
+          <w:noProof/>
+        </w:rPr>
+        <w:drawing>
+          <wp:inline distT="0" distB="0" distL="0" distR="0" wp14:anchorId="76D84D1D" wp14:editId="2820BB20">
+            <wp:extent cx="5943600" cy="1951990"/>
+            <wp:effectExtent l="0" t="0" r="0" b="0"/>
+            <wp:docPr id="14" name="Picture 14"/>
+            <wp:cNvGraphicFramePr>
+              <a:graphicFrameLocks xmlns:a="http://schemas.openxmlformats.org/drawingml/2006/main" noChangeAspect="1"/>
+            </wp:cNvGraphicFramePr>
+            <a:graphic xmlns:a="http://schemas.openxmlformats.org/drawingml/2006/main">
+              <a:graphicData uri="http://schemas.openxmlformats.org/drawingml/2006/picture">
+                <pic:pic xmlns:pic="http://schemas.openxmlformats.org/drawingml/2006/picture">
+                  <pic:nvPicPr>
+                    <pic:cNvPr id="1" name=""/>
+                    <pic:cNvPicPr/>
+                  </pic:nvPicPr>
+                  <pic:blipFill>
+                    <a:blip r:embed="rId18"/>
+                    <a:stretch>
+                      <a:fillRect/>
+                    </a:stretch>
+                  </pic:blipFill>
+                  <pic:spPr>
+                    <a:xfrm>
+                      <a:off x="0" y="0"/>
+                      <a:ext cx="5943600" cy="1951990"/>
+                    </a:xfrm>
+                    <a:prstGeom prst="rect">
+                      <a:avLst/>
+                    </a:prstGeom>
+                  </pic:spPr>
+                </pic:pic>
+              </a:graphicData>
+            </a:graphic>
+          </wp:inline>
+        </w:drawing>
+      </w:r>
+    </w:p>
+    <w:p/>
+    <w:p>
+      <w:r>
+        <w:rPr>
+          <w:i/>
+          <w:iCs/>
+        </w:rPr>
+        <w:t xml:space="preserve">Soft fork: </w:t>
+      </w:r>
+      <w:r>
+        <w:t>Before updated, everyone is on the same chain</w:t>
+      </w:r>
+      <w:r>
+        <w:t xml:space="preserve">. </w:t>
+      </w:r>
+      <w:proofErr w:type="gramStart"/>
+      <w:r>
+        <w:t>So</w:t>
+      </w:r>
+      <w:proofErr w:type="gramEnd"/>
+      <w:r>
+        <w:t xml:space="preserve"> when we have a chain split, </w:t>
+      </w:r>
+      <w:r>
+        <w:t xml:space="preserve">but we have the majority of miners in the 0.5MB chain, they are likely to mine a new block (0.5mb), then </w:t>
+      </w:r>
+      <w:r>
+        <w:t>the old block of the 1MB chain will get rejected</w:t>
+      </w:r>
+      <w:r>
+        <w:t xml:space="preserve"> (longer chain wins)</w:t>
+      </w:r>
+      <w:r>
+        <w:t>.</w:t>
+      </w:r>
+      <w:r>
+        <w:t xml:space="preserve"> </w:t>
+      </w:r>
+      <w:r>
+        <w:t xml:space="preserve">Eventually, the 1.0MB will get rejected more </w:t>
+      </w:r>
+      <w:r>
+        <w:t>because they are minority</w:t>
+      </w:r>
+      <w:r>
+        <w:t xml:space="preserve"> =&gt; they will be forced to move to the new group. </w:t>
+      </w:r>
+    </w:p>
+    <w:p/>
+    <w:p/>
+    <w:p/>
+    <w:p>
+      <w:pPr>
+        <w:rPr>
+          <w:b/>
+          <w:bCs/>
+          <w:i/>
+          <w:iCs/>
+          <w:sz w:val="26"/>
+          <w:szCs w:val="26"/>
+        </w:rPr>
+      </w:pPr>
+      <w:r>
+        <w:rPr>
+          <w:b/>
+          <w:bCs/>
+          <w:i/>
+          <w:iCs/>
+          <w:sz w:val="26"/>
+          <w:szCs w:val="26"/>
+        </w:rPr>
+        <w:lastRenderedPageBreak/>
+        <w:t>Initial Coin Offerings (ICOs)</w:t>
+      </w:r>
+    </w:p>
+    <w:p>
+      <w:r>
+        <w:t xml:space="preserve"> </w:t>
+      </w:r>
+      <w:r>
+        <w:t>For I</w:t>
+      </w:r>
+      <w:r>
+        <w:t xml:space="preserve">CO, </w:t>
+      </w:r>
+      <w:r>
+        <w:t xml:space="preserve">the company will sell coins that will be later used on their products whereas </w:t>
+      </w:r>
+      <w:r>
+        <w:t xml:space="preserve">IPO will have share of company. </w:t>
+      </w:r>
+    </w:p>
+    <w:p>
+      <w:r>
+        <w:rPr>
+          <w:noProof/>
+        </w:rPr>
+        <w:drawing>
+          <wp:inline distT="0" distB="0" distL="0" distR="0" wp14:anchorId="38243A51" wp14:editId="23515EF8">
+            <wp:extent cx="5943600" cy="2766060"/>
+            <wp:effectExtent l="0" t="0" r="0" b="0"/>
+            <wp:docPr id="15" name="Picture 15"/>
+            <wp:cNvGraphicFramePr>
+              <a:graphicFrameLocks xmlns:a="http://schemas.openxmlformats.org/drawingml/2006/main" noChangeAspect="1"/>
+            </wp:cNvGraphicFramePr>
+            <a:graphic xmlns:a="http://schemas.openxmlformats.org/drawingml/2006/main">
+              <a:graphicData uri="http://schemas.openxmlformats.org/drawingml/2006/picture">
+                <pic:pic xmlns:pic="http://schemas.openxmlformats.org/drawingml/2006/picture">
+                  <pic:nvPicPr>
+                    <pic:cNvPr id="1" name=""/>
+                    <pic:cNvPicPr/>
+                  </pic:nvPicPr>
+                  <pic:blipFill>
+                    <a:blip r:embed="rId19"/>
+                    <a:stretch>
+                      <a:fillRect/>
+                    </a:stretch>
+                  </pic:blipFill>
+                  <pic:spPr>
+                    <a:xfrm>
+                      <a:off x="0" y="0"/>
+                      <a:ext cx="5943600" cy="2766060"/>
+                    </a:xfrm>
+                    <a:prstGeom prst="rect">
+                      <a:avLst/>
+                    </a:prstGeom>
+                  </pic:spPr>
+                </pic:pic>
+              </a:graphicData>
+            </a:graphic>
+          </wp:inline>
+        </w:drawing>
+      </w:r>
+    </w:p>
+    <w:p/>
+    <w:p/>
+    <w:p>
+      <w:r>
+        <w:rPr>
+          <w:noProof/>
+        </w:rPr>
+        <w:drawing>
+          <wp:inline distT="0" distB="0" distL="0" distR="0" wp14:anchorId="580BA3ED" wp14:editId="519C9875">
+            <wp:extent cx="3209925" cy="3000375"/>
+            <wp:effectExtent l="0" t="0" r="9525" b="9525"/>
+            <wp:docPr id="2" name="Picture 2"/>
+            <wp:cNvGraphicFramePr>
+              <a:graphicFrameLocks xmlns:a="http://schemas.openxmlformats.org/drawingml/2006/main" noChangeAspect="1"/>
+            </wp:cNvGraphicFramePr>
+            <a:graphic xmlns:a="http://schemas.openxmlformats.org/drawingml/2006/main">
+              <a:graphicData uri="http://schemas.openxmlformats.org/drawingml/2006/picture">
+                <pic:pic xmlns:pic="http://schemas.openxmlformats.org/drawingml/2006/picture">
+                  <pic:nvPicPr>
+                    <pic:cNvPr id="1" name=""/>
+                    <pic:cNvPicPr/>
+                  </pic:nvPicPr>
+                  <pic:blipFill>
+                    <a:blip r:embed="rId20"/>
+                    <a:stretch>
+                      <a:fillRect/>
+                    </a:stretch>
+                  </pic:blipFill>
+                  <pic:spPr>
+                    <a:xfrm>
+                      <a:off x="0" y="0"/>
+                      <a:ext cx="3209925" cy="3000375"/>
+                    </a:xfrm>
+                    <a:prstGeom prst="rect">
+                      <a:avLst/>
+                    </a:prstGeom>
+                  </pic:spPr>
+                </pic:pic>
+              </a:graphicData>
+            </a:graphic>
+          </wp:inline>
+        </w:drawing>
+      </w:r>
+    </w:p>
+    <w:p/>
     <w:p/>
     <w:sectPr>
       <w:pgSz w:w="12240" w:h="15840"/>
@@ -161,6 +1228,176 @@
     </w:sectPr>
   </w:body>
 </w:document>
+</file>
+
+<file path=word/endnotes.xml><?xml version="1.0" encoding="utf-8"?>
+<w:endnotes xmlns:wpc="http://schemas.microsoft.com/office/word/2010/wordprocessingCanvas" xmlns:cx="http://schemas.microsoft.com/office/drawing/2014/chartex" xmlns:cx1="http://schemas.microsoft.com/office/drawing/2015/9/8/chartex" xmlns:cx2="http://schemas.microsoft.com/office/drawing/2015/10/21/chartex" xmlns:cx3="http://schemas.microsoft.com/office/drawing/2016/5/9/chartex" xmlns:cx4="http://schemas.microsoft.com/office/drawing/2016/5/10/chartex" xmlns:cx5="http://schemas.microsoft.com/office/drawing/2016/5/11/chartex" xmlns:cx6="http://schemas.microsoft.com/office/drawing/2016/5/12/chartex" xmlns:cx7="http://schemas.microsoft.com/office/drawing/2016/5/13/chartex" xmlns:cx8="http://schemas.microsoft.com/office/drawing/2016/5/14/chartex" xmlns:mc="http://schemas.openxmlformats.org/markup-compatibility/2006" xmlns:aink="http://schemas.microsoft.com/office/drawing/2016/ink" xmlns:am3d="http://schemas.microsoft.com/office/drawing/2017/model3d" xmlns:o="urn:schemas-microsoft-com:office:office" xmlns:r="http://schemas.openxmlformats.org/officeDocument/2006/relationships" xmlns:m="http://schemas.openxmlformats.org/officeDocument/2006/math" xmlns:v="urn:schemas-microsoft-com:vml" xmlns:wp14="http://schemas.microsoft.com/office/word/2010/wordprocessingDrawing" xmlns:wp="http://schemas.openxmlformats.org/drawingml/2006/wordprocessingDrawing" xmlns:w10="urn:schemas-microsoft-com:office:word" xmlns:w="http://schemas.openxmlformats.org/wordprocessingml/2006/main" xmlns:w14="http://schemas.microsoft.com/office/word/2010/wordml" xmlns:w15="http://schemas.microsoft.com/office/word/2012/wordml" xmlns:w16cex="http://schemas.microsoft.com/office/word/2018/wordml/cex" xmlns:w16cid="http://schemas.microsoft.com/office/word/2016/wordml/cid" xmlns:w16="http://schemas.microsoft.com/office/word/2018/wordml" xmlns:w16sdtdh="http://schemas.microsoft.com/office/word/2020/wordml/sdtdatahash" xmlns:w16se="http://schemas.microsoft.com/office/word/2015/wordml/symex" xmlns:wpg="http://schemas.microsoft.com/office/word/2010/wordprocessingGroup" xmlns:wpi="http://schemas.microsoft.com/office/word/2010/wordprocessingInk" xmlns:wne="http://schemas.microsoft.com/office/word/2006/wordml" xmlns:wps="http://schemas.microsoft.com/office/word/2010/wordprocessingShape" mc:Ignorable="w14 w15 w16se w16cid w16 w16cex w16sdtdh wp14">
+  <w:endnote w:type="separator" w:id="-1">
+    <w:p>
+      <w:pPr>
+        <w:spacing w:after="0" w:line="240" w:lineRule="auto"/>
+      </w:pPr>
+      <w:r>
+        <w:separator/>
+      </w:r>
+    </w:p>
+  </w:endnote>
+  <w:endnote w:type="continuationSeparator" w:id="0">
+    <w:p>
+      <w:pPr>
+        <w:spacing w:after="0" w:line="240" w:lineRule="auto"/>
+      </w:pPr>
+      <w:r>
+        <w:continuationSeparator/>
+      </w:r>
+    </w:p>
+  </w:endnote>
+</w:endnotes>
+</file>
+
+<file path=word/footnotes.xml><?xml version="1.0" encoding="utf-8"?>
+<w:footnotes xmlns:wpc="http://schemas.microsoft.com/office/word/2010/wordprocessingCanvas" xmlns:cx="http://schemas.microsoft.com/office/drawing/2014/chartex" xmlns:cx1="http://schemas.microsoft.com/office/drawing/2015/9/8/chartex" xmlns:cx2="http://schemas.microsoft.com/office/drawing/2015/10/21/chartex" xmlns:cx3="http://schemas.microsoft.com/office/drawing/2016/5/9/chartex" xmlns:cx4="http://schemas.microsoft.com/office/drawing/2016/5/10/chartex" xmlns:cx5="http://schemas.microsoft.com/office/drawing/2016/5/11/chartex" xmlns:cx6="http://schemas.microsoft.com/office/drawing/2016/5/12/chartex" xmlns:cx7="http://schemas.microsoft.com/office/drawing/2016/5/13/chartex" xmlns:cx8="http://schemas.microsoft.com/office/drawing/2016/5/14/chartex" xmlns:mc="http://schemas.openxmlformats.org/markup-compatibility/2006" xmlns:aink="http://schemas.microsoft.com/office/drawing/2016/ink" xmlns:am3d="http://schemas.microsoft.com/office/drawing/2017/model3d" xmlns:o="urn:schemas-microsoft-com:office:office" xmlns:r="http://schemas.openxmlformats.org/officeDocument/2006/relationships" xmlns:m="http://schemas.openxmlformats.org/officeDocument/2006/math" xmlns:v="urn:schemas-microsoft-com:vml" xmlns:wp14="http://schemas.microsoft.com/office/word/2010/wordprocessingDrawing" xmlns:wp="http://schemas.openxmlformats.org/drawingml/2006/wordprocessingDrawing" xmlns:w10="urn:schemas-microsoft-com:office:word" xmlns:w="http://schemas.openxmlformats.org/wordprocessingml/2006/main" xmlns:w14="http://schemas.microsoft.com/office/word/2010/wordml" xmlns:w15="http://schemas.microsoft.com/office/word/2012/wordml" xmlns:w16cex="http://schemas.microsoft.com/office/word/2018/wordml/cex" xmlns:w16cid="http://schemas.microsoft.com/office/word/2016/wordml/cid" xmlns:w16="http://schemas.microsoft.com/office/word/2018/wordml" xmlns:w16sdtdh="http://schemas.microsoft.com/office/word/2020/wordml/sdtdatahash" xmlns:w16se="http://schemas.microsoft.com/office/word/2015/wordml/symex" xmlns:wpg="http://schemas.microsoft.com/office/word/2010/wordprocessingGroup" xmlns:wpi="http://schemas.microsoft.com/office/word/2010/wordprocessingInk" xmlns:wne="http://schemas.microsoft.com/office/word/2006/wordml" xmlns:wps="http://schemas.microsoft.com/office/word/2010/wordprocessingShape" mc:Ignorable="w14 w15 w16se w16cid w16 w16cex w16sdtdh wp14">
+  <w:footnote w:type="separator" w:id="-1">
+    <w:p>
+      <w:pPr>
+        <w:spacing w:after="0" w:line="240" w:lineRule="auto"/>
+      </w:pPr>
+      <w:r>
+        <w:separator/>
+      </w:r>
+    </w:p>
+  </w:footnote>
+  <w:footnote w:type="continuationSeparator" w:id="0">
+    <w:p>
+      <w:pPr>
+        <w:spacing w:after="0" w:line="240" w:lineRule="auto"/>
+      </w:pPr>
+      <w:r>
+        <w:continuationSeparator/>
+      </w:r>
+    </w:p>
+  </w:footnote>
+</w:footnotes>
+</file>
+
+<file path=word/numbering.xml><?xml version="1.0" encoding="utf-8"?>
+<w:numbering xmlns:wpc="http://schemas.microsoft.com/office/word/2010/wordprocessingCanvas" xmlns:cx="http://schemas.microsoft.com/office/drawing/2014/chartex" xmlns:cx1="http://schemas.microsoft.com/office/drawing/2015/9/8/chartex" xmlns:cx2="http://schemas.microsoft.com/office/drawing/2015/10/21/chartex" xmlns:cx3="http://schemas.microsoft.com/office/drawing/2016/5/9/chartex" xmlns:cx4="http://schemas.microsoft.com/office/drawing/2016/5/10/chartex" xmlns:cx5="http://schemas.microsoft.com/office/drawing/2016/5/11/chartex" xmlns:cx6="http://schemas.microsoft.com/office/drawing/2016/5/12/chartex" xmlns:cx7="http://schemas.microsoft.com/office/drawing/2016/5/13/chartex" xmlns:cx8="http://schemas.microsoft.com/office/drawing/2016/5/14/chartex" xmlns:mc="http://schemas.openxmlformats.org/markup-compatibility/2006" xmlns:aink="http://schemas.microsoft.com/office/drawing/2016/ink" xmlns:am3d="http://schemas.microsoft.com/office/drawing/2017/model3d" xmlns:o="urn:schemas-microsoft-com:office:office" xmlns:r="http://schemas.openxmlformats.org/officeDocument/2006/relationships" xmlns:m="http://schemas.openxmlformats.org/officeDocument/2006/math" xmlns:v="urn:schemas-microsoft-com:vml" xmlns:wp14="http://schemas.microsoft.com/office/word/2010/wordprocessingDrawing" xmlns:wp="http://schemas.openxmlformats.org/drawingml/2006/wordprocessingDrawing" xmlns:w10="urn:schemas-microsoft-com:office:word" xmlns:w="http://schemas.openxmlformats.org/wordprocessingml/2006/main" xmlns:w14="http://schemas.microsoft.com/office/word/2010/wordml" xmlns:w15="http://schemas.microsoft.com/office/word/2012/wordml" xmlns:w16cex="http://schemas.microsoft.com/office/word/2018/wordml/cex" xmlns:w16cid="http://schemas.microsoft.com/office/word/2016/wordml/cid" xmlns:w16="http://schemas.microsoft.com/office/word/2018/wordml" xmlns:w16sdtdh="http://schemas.microsoft.com/office/word/2020/wordml/sdtdatahash" xmlns:w16se="http://schemas.microsoft.com/office/word/2015/wordml/symex" xmlns:wpg="http://schemas.microsoft.com/office/word/2010/wordprocessingGroup" xmlns:wpi="http://schemas.microsoft.com/office/word/2010/wordprocessingInk" xmlns:wne="http://schemas.microsoft.com/office/word/2006/wordml" xmlns:wps="http://schemas.microsoft.com/office/word/2010/wordprocessingShape" mc:Ignorable="w14 w15 w16se w16cid w16 w16cex w16sdtdh wp14">
+  <w:abstractNum w:abstractNumId="0" w15:restartNumberingAfterBreak="0">
+    <w:nsid w:val="1954551C"/>
+    <w:multiLevelType w:val="hybridMultilevel"/>
+    <w:tmpl w:val="24A09A06"/>
+    <w:lvl w:ilvl="0" w:tplc="C50CEBB6">
+      <w:numFmt w:val="bullet"/>
+      <w:lvlText w:val="-"/>
+      <w:lvlJc w:val="left"/>
+      <w:pPr>
+        <w:ind w:left="720" w:hanging="360"/>
+      </w:pPr>
+      <w:rPr>
+        <w:rFonts w:ascii="Calibri" w:eastAsiaTheme="minorHAnsi" w:hAnsi="Calibri" w:cs="Calibri" w:hint="default"/>
+      </w:rPr>
+    </w:lvl>
+    <w:lvl w:ilvl="1" w:tplc="04090003" w:tentative="1">
+      <w:start w:val="1"/>
+      <w:numFmt w:val="bullet"/>
+      <w:lvlText w:val="o"/>
+      <w:lvlJc w:val="left"/>
+      <w:pPr>
+        <w:ind w:left="1440" w:hanging="360"/>
+      </w:pPr>
+      <w:rPr>
+        <w:rFonts w:ascii="Courier New" w:hAnsi="Courier New" w:cs="Courier New" w:hint="default"/>
+      </w:rPr>
+    </w:lvl>
+    <w:lvl w:ilvl="2" w:tplc="04090005" w:tentative="1">
+      <w:start w:val="1"/>
+      <w:numFmt w:val="bullet"/>
+      <w:lvlText w:val=""/>
+      <w:lvlJc w:val="left"/>
+      <w:pPr>
+        <w:ind w:left="2160" w:hanging="360"/>
+      </w:pPr>
+      <w:rPr>
+        <w:rFonts w:ascii="Wingdings" w:hAnsi="Wingdings" w:hint="default"/>
+      </w:rPr>
+    </w:lvl>
+    <w:lvl w:ilvl="3" w:tplc="04090001" w:tentative="1">
+      <w:start w:val="1"/>
+      <w:numFmt w:val="bullet"/>
+      <w:lvlText w:val=""/>
+      <w:lvlJc w:val="left"/>
+      <w:pPr>
+        <w:ind w:left="2880" w:hanging="360"/>
+      </w:pPr>
+      <w:rPr>
+        <w:rFonts w:ascii="Symbol" w:hAnsi="Symbol" w:hint="default"/>
+      </w:rPr>
+    </w:lvl>
+    <w:lvl w:ilvl="4" w:tplc="04090003" w:tentative="1">
+      <w:start w:val="1"/>
+      <w:numFmt w:val="bullet"/>
+      <w:lvlText w:val="o"/>
+      <w:lvlJc w:val="left"/>
+      <w:pPr>
+        <w:ind w:left="3600" w:hanging="360"/>
+      </w:pPr>
+      <w:rPr>
+        <w:rFonts w:ascii="Courier New" w:hAnsi="Courier New" w:cs="Courier New" w:hint="default"/>
+      </w:rPr>
+    </w:lvl>
+    <w:lvl w:ilvl="5" w:tplc="04090005" w:tentative="1">
+      <w:start w:val="1"/>
+      <w:numFmt w:val="bullet"/>
+      <w:lvlText w:val=""/>
+      <w:lvlJc w:val="left"/>
+      <w:pPr>
+        <w:ind w:left="4320" w:hanging="360"/>
+      </w:pPr>
+      <w:rPr>
+        <w:rFonts w:ascii="Wingdings" w:hAnsi="Wingdings" w:hint="default"/>
+      </w:rPr>
+    </w:lvl>
+    <w:lvl w:ilvl="6" w:tplc="04090001" w:tentative="1">
+      <w:start w:val="1"/>
+      <w:numFmt w:val="bullet"/>
+      <w:lvlText w:val=""/>
+      <w:lvlJc w:val="left"/>
+      <w:pPr>
+        <w:ind w:left="5040" w:hanging="360"/>
+      </w:pPr>
+      <w:rPr>
+        <w:rFonts w:ascii="Symbol" w:hAnsi="Symbol" w:hint="default"/>
+      </w:rPr>
+    </w:lvl>
+    <w:lvl w:ilvl="7" w:tplc="04090003" w:tentative="1">
+      <w:start w:val="1"/>
+      <w:numFmt w:val="bullet"/>
+      <w:lvlText w:val="o"/>
+      <w:lvlJc w:val="left"/>
+      <w:pPr>
+        <w:ind w:left="5760" w:hanging="360"/>
+      </w:pPr>
+      <w:rPr>
+        <w:rFonts w:ascii="Courier New" w:hAnsi="Courier New" w:cs="Courier New" w:hint="default"/>
+      </w:rPr>
+    </w:lvl>
+    <w:lvl w:ilvl="8" w:tplc="04090005" w:tentative="1">
+      <w:start w:val="1"/>
+      <w:numFmt w:val="bullet"/>
+      <w:lvlText w:val=""/>
+      <w:lvlJc w:val="left"/>
+      <w:pPr>
+        <w:ind w:left="6480" w:hanging="360"/>
+      </w:pPr>
+      <w:rPr>
+        <w:rFonts w:ascii="Wingdings" w:hAnsi="Wingdings" w:hint="default"/>
+      </w:rPr>
+    </w:lvl>
+  </w:abstractNum>
+  <w:num w:numId="1">
+    <w:abstractNumId w:val="0"/>
+  </w:num>
+</w:numbering>
 </file>
 
 <file path=word/styles.xml><?xml version="1.0" encoding="utf-8"?>
@@ -589,6 +1826,61 @@
     <w:semiHidden/>
     <w:unhideWhenUsed/>
   </w:style>
+  <w:style w:type="paragraph" w:styleId="Header">
+    <w:name w:val="header"/>
+    <w:basedOn w:val="Normal"/>
+    <w:link w:val="HeaderChar"/>
+    <w:uiPriority w:val="99"/>
+    <w:unhideWhenUsed/>
+    <w:rsid w:val="006B59D6"/>
+    <w:pPr>
+      <w:tabs>
+        <w:tab w:val="center" w:pos="4680"/>
+        <w:tab w:val="right" w:pos="9360"/>
+      </w:tabs>
+      <w:spacing w:after="0" w:line="240" w:lineRule="auto"/>
+    </w:pPr>
+  </w:style>
+  <w:style w:type="character" w:customStyle="1" w:styleId="HeaderChar">
+    <w:name w:val="Header Char"/>
+    <w:basedOn w:val="DefaultParagraphFont"/>
+    <w:link w:val="Header"/>
+    <w:uiPriority w:val="99"/>
+    <w:rsid w:val="006B59D6"/>
+  </w:style>
+  <w:style w:type="paragraph" w:styleId="Footer">
+    <w:name w:val="footer"/>
+    <w:basedOn w:val="Normal"/>
+    <w:link w:val="FooterChar"/>
+    <w:uiPriority w:val="99"/>
+    <w:unhideWhenUsed/>
+    <w:rsid w:val="006B59D6"/>
+    <w:pPr>
+      <w:tabs>
+        <w:tab w:val="center" w:pos="4680"/>
+        <w:tab w:val="right" w:pos="9360"/>
+      </w:tabs>
+      <w:spacing w:after="0" w:line="240" w:lineRule="auto"/>
+    </w:pPr>
+  </w:style>
+  <w:style w:type="character" w:customStyle="1" w:styleId="FooterChar">
+    <w:name w:val="Footer Char"/>
+    <w:basedOn w:val="DefaultParagraphFont"/>
+    <w:link w:val="Footer"/>
+    <w:uiPriority w:val="99"/>
+    <w:rsid w:val="006B59D6"/>
+  </w:style>
+  <w:style w:type="paragraph" w:styleId="ListParagraph">
+    <w:name w:val="List Paragraph"/>
+    <w:basedOn w:val="Normal"/>
+    <w:uiPriority w:val="34"/>
+    <w:qFormat/>
+    <w:rsid w:val="00161B78"/>
+    <w:pPr>
+      <w:ind w:left="720"/>
+      <w:contextualSpacing/>
+    </w:pPr>
+  </w:style>
 </w:styles>
 </file>
 
@@ -885,4 +2177,16 @@
     </a:ext>
   </a:extLst>
 </a:theme>
+</file>
+
+<file path=customXml/item1.xml><?xml version="1.0" encoding="utf-8"?>
+<b:Sources xmlns:b="http://schemas.openxmlformats.org/officeDocument/2006/bibliography" xmlns="http://schemas.openxmlformats.org/officeDocument/2006/bibliography" SelectedStyle="\APASixthEditionOfficeOnline.xsl" StyleName="APA" Version="6"/>
+</file>
+
+<file path=customXml/itemProps1.xml><?xml version="1.0" encoding="utf-8"?>
+<ds:datastoreItem xmlns:ds="http://schemas.openxmlformats.org/officeDocument/2006/customXml" ds:itemID="{A21FC382-881F-45ED-A9A5-7BC90262992C}">
+  <ds:schemaRefs>
+    <ds:schemaRef ds:uri="http://schemas.openxmlformats.org/officeDocument/2006/bibliography"/>
+  </ds:schemaRefs>
+</ds:datastoreItem>
 </file>
</xml_diff>